<commit_message>
Updated Docker and Front End
</commit_message>
<xml_diff>
--- a/Documentation/Applied_Research.docx
+++ b/Documentation/Applied_Research.docx
@@ -734,7 +734,25 @@
         </w:sdtContent>
       </w:sdt>
     </w:p>
-    <w:p/>
+    <w:p>
+      <w:pPr>
+        <w:pStyle w:val="Heading3"/>
+      </w:pPr>
+      <w:r>
+        <w:t>Conclusion</w:t>
+      </w:r>
+    </w:p>
+    <w:p>
+      <w:r>
+        <w:t>For fron</w:t>
+      </w:r>
+      <w:r>
+        <w:t>t</w:t>
+      </w:r>
+      <w:r>
+        <w:t>-end I will be using React</w:t>
+      </w:r>
+    </w:p>
     <w:p>
       <w:pPr>
         <w:pStyle w:val="Heading2"/>
@@ -877,7 +895,19 @@
         </w:sdtContent>
       </w:sdt>
     </w:p>
-    <w:p/>
+    <w:p>
+      <w:pPr>
+        <w:pStyle w:val="Heading3"/>
+      </w:pPr>
+      <w:r>
+        <w:t>Conclusion</w:t>
+      </w:r>
+    </w:p>
+    <w:p>
+      <w:r>
+        <w:t>For back-end I will be using spring boot</w:t>
+      </w:r>
+    </w:p>
     <w:p>
       <w:pPr>
         <w:pStyle w:val="Heading2"/>
@@ -991,6 +1021,19 @@
     </w:p>
     <w:p>
       <w:pPr>
+        <w:pStyle w:val="Heading3"/>
+      </w:pPr>
+      <w:r>
+        <w:t>Conclusion</w:t>
+      </w:r>
+    </w:p>
+    <w:p>
+      <w:r>
+        <w:t>The images will be saved in a cloud named Cloudinary</w:t>
+      </w:r>
+    </w:p>
+    <w:p>
+      <w:pPr>
         <w:pStyle w:val="Heading2"/>
       </w:pPr>
       <w:r>
@@ -1141,6 +1184,7 @@
         </w:numPr>
       </w:pPr>
       <w:r>
+        <w:lastRenderedPageBreak/>
         <w:t>With its MySQL Cluster, it offers multi-master ACID transactions.</w:t>
       </w:r>
     </w:p>
@@ -1153,7 +1197,6 @@
         </w:numPr>
       </w:pPr>
       <w:r>
-        <w:lastRenderedPageBreak/>
         <w:t>Multi-model database and supports both structured data (SQL) and semi-structured data (JSON).</w:t>
       </w:r>
     </w:p>
@@ -1300,10 +1343,15 @@
     </w:p>
     <w:p>
       <w:pPr>
-        <w:pStyle w:val="Heading1"/>
+        <w:pStyle w:val="Heading3"/>
       </w:pPr>
       <w:r>
         <w:t>Conclusion</w:t>
+      </w:r>
+    </w:p>
+    <w:p>
+      <w:r>
+        <w:t>For relational database it will be used MYSQL</w:t>
       </w:r>
     </w:p>
     <w:p>
@@ -4084,6 +4132,7 @@
     <w:rsid w:val="00150BB9"/>
     <w:rsid w:val="00622FB9"/>
     <w:rsid w:val="00933E83"/>
+    <w:rsid w:val="00FA11C1"/>
   </w:rsids>
   <m:mathPr>
     <m:mathFont m:val="Cambria Math"/>

</xml_diff>